<commit_message>
Funcionalidades para la Galeria
</commit_message>
<xml_diff>
--- a/INFORME TÉCNICO/Proyecto Final - Avance.docx
+++ b/INFORME TÉCNICO/Proyecto Final - Avance.docx
@@ -12528,21 +12528,44 @@
       </w:pPr>
       <w:r>
         <w:rPr>
+          <w:rFonts w:ascii="Arial" w:eastAsia="Arial" w:hAnsi="Arial" w:cs="Arial"/>
+          <w:szCs w:val="20"/>
+        </w:rPr>
+        <w:t>Los métodos para tomar un video tienen las mismas funciones que los métodos para tomar fotos, solo que cambia en algunas variables clases, funciones y métodos que se usan, ya que estos están específicamente empleados para videos.</w:t>
+      </w:r>
+    </w:p>
+    <w:p>
+      <w:pPr>
+        <w:rPr>
+          <w:rFonts w:ascii="Arial" w:eastAsia="Arial" w:hAnsi="Arial" w:cs="Arial"/>
+          <w:szCs w:val="20"/>
+        </w:rPr>
+      </w:pPr>
+    </w:p>
+    <w:p>
+      <w:pPr>
+        <w:rPr>
+          <w:rFonts w:ascii="Arial" w:eastAsia="Arial" w:hAnsi="Arial" w:cs="Arial"/>
+          <w:szCs w:val="20"/>
+        </w:rPr>
+      </w:pPr>
+      <w:r>
+        <w:rPr>
           <w:noProof/>
         </w:rPr>
         <w:drawing>
-          <wp:anchor distT="0" distB="0" distL="114300" distR="114300" simplePos="0" relativeHeight="251757568" behindDoc="0" locked="0" layoutInCell="1" allowOverlap="1">
+          <wp:anchor distT="0" distB="0" distL="114300" distR="114300" simplePos="0" relativeHeight="251765760" behindDoc="0" locked="0" layoutInCell="1" allowOverlap="1">
             <wp:simplePos x="0" y="0"/>
             <wp:positionH relativeFrom="margin">
               <wp:align>left</wp:align>
             </wp:positionH>
             <wp:positionV relativeFrom="paragraph">
-              <wp:posOffset>605790</wp:posOffset>
+              <wp:posOffset>1724025</wp:posOffset>
             </wp:positionV>
-            <wp:extent cx="6691630" cy="3676015"/>
-            <wp:effectExtent l="0" t="0" r="0" b="635"/>
+            <wp:extent cx="6691630" cy="4229100"/>
+            <wp:effectExtent l="0" t="0" r="0" b="0"/>
             <wp:wrapSquare wrapText="bothSides"/>
-            <wp:docPr id="84" name="Imagen 84"/>
+            <wp:docPr id="45" name="Imagen 45"/>
             <wp:cNvGraphicFramePr>
               <a:graphicFrameLocks xmlns:a="http://schemas.openxmlformats.org/drawingml/2006/main" noChangeAspect="1"/>
             </wp:cNvGraphicFramePr>
@@ -12568,7 +12591,7 @@
                   <pic:spPr>
                     <a:xfrm>
                       <a:off x="0" y="0"/>
-                      <a:ext cx="6691630" cy="3676015"/>
+                      <a:ext cx="6691630" cy="4229100"/>
                     </a:xfrm>
                     <a:prstGeom prst="rect">
                       <a:avLst/>
@@ -12588,150 +12611,21 @@
       </w:r>
       <w:r>
         <w:rPr>
-          <w:rFonts w:ascii="Arial" w:eastAsia="Arial" w:hAnsi="Arial" w:cs="Arial"/>
-          <w:szCs w:val="20"/>
-        </w:rPr>
-        <w:t>Los métodos para tomar un video tienen las mismas funciones que los métodos para tomar fotos, solo que cambia en algunas variables clases, funciones y métodos que se usan, ya que estos están específicamente empleados para videos.</w:t>
-      </w:r>
-    </w:p>
-    <w:p>
-      <w:pPr>
-        <w:rPr>
-          <w:rFonts w:ascii="Arial" w:eastAsia="Arial" w:hAnsi="Arial" w:cs="Arial"/>
-          <w:szCs w:val="20"/>
-        </w:rPr>
-      </w:pPr>
-    </w:p>
-    <w:p>
-      <w:pPr>
-        <w:rPr>
-          <w:rFonts w:ascii="Arial" w:eastAsia="Arial" w:hAnsi="Arial" w:cs="Arial"/>
-          <w:szCs w:val="20"/>
-        </w:rPr>
-      </w:pPr>
-      <w:r>
-        <w:rPr>
-          <w:rFonts w:ascii="Arial" w:eastAsia="Arial" w:hAnsi="Arial" w:cs="Arial"/>
-          <w:szCs w:val="20"/>
-        </w:rPr>
-        <w:t xml:space="preserve">Por ultimo en </w:t>
-      </w:r>
-      <w:proofErr w:type="spellStart"/>
-      <w:r>
-        <w:rPr>
-          <w:rFonts w:ascii="Arial" w:eastAsia="Arial" w:hAnsi="Arial" w:cs="Arial"/>
-          <w:szCs w:val="20"/>
-        </w:rPr>
-        <w:t>onActivityResult</w:t>
-      </w:r>
-      <w:proofErr w:type="spellEnd"/>
-      <w:r>
-        <w:rPr>
-          <w:rFonts w:ascii="Arial" w:eastAsia="Arial" w:hAnsi="Arial" w:cs="Arial"/>
-          <w:szCs w:val="20"/>
-        </w:rPr>
-        <w:t xml:space="preserve"> después de tomar la foto</w:t>
-      </w:r>
-      <w:r>
-        <w:rPr>
-          <w:rFonts w:ascii="Arial" w:eastAsia="Arial" w:hAnsi="Arial" w:cs="Arial"/>
-          <w:szCs w:val="20"/>
-        </w:rPr>
-        <w:t xml:space="preserve"> o video</w:t>
-      </w:r>
-      <w:r>
-        <w:rPr>
-          <w:rFonts w:ascii="Arial" w:eastAsia="Arial" w:hAnsi="Arial" w:cs="Arial"/>
-          <w:szCs w:val="20"/>
-        </w:rPr>
-        <w:t xml:space="preserve">, se transforma la ruta en Uri, se añade a una lista una nueva </w:t>
-      </w:r>
-      <w:proofErr w:type="spellStart"/>
-      <w:r>
-        <w:rPr>
-          <w:rFonts w:ascii="Arial" w:eastAsia="Arial" w:hAnsi="Arial" w:cs="Arial"/>
-          <w:szCs w:val="20"/>
-        </w:rPr>
-        <w:t>EntidadM</w:t>
-      </w:r>
-      <w:proofErr w:type="spellEnd"/>
-      <w:r>
-        <w:rPr>
-          <w:rFonts w:ascii="Arial" w:eastAsia="Arial" w:hAnsi="Arial" w:cs="Arial"/>
-          <w:szCs w:val="20"/>
-        </w:rPr>
-        <w:t xml:space="preserve">, además se agrega a otras 2 listas el tipo y la Uri, para hacer acciones posteriores. Ya al final se le establece la lista al adaptador y se muestra en el </w:t>
-      </w:r>
-      <w:proofErr w:type="spellStart"/>
-      <w:r>
-        <w:rPr>
-          <w:rFonts w:ascii="Arial" w:eastAsia="Arial" w:hAnsi="Arial" w:cs="Arial"/>
-          <w:szCs w:val="20"/>
-        </w:rPr>
-        <w:t>ListView</w:t>
-      </w:r>
-      <w:proofErr w:type="spellEnd"/>
-      <w:r>
-        <w:rPr>
-          <w:rFonts w:ascii="Arial" w:eastAsia="Arial" w:hAnsi="Arial" w:cs="Arial"/>
-          <w:szCs w:val="20"/>
-        </w:rPr>
-        <w:t>.</w:t>
-      </w:r>
-      <w:r>
-        <w:rPr>
-          <w:rFonts w:ascii="Arial" w:eastAsia="Arial" w:hAnsi="Arial" w:cs="Arial"/>
-          <w:szCs w:val="20"/>
-        </w:rPr>
-        <w:t xml:space="preserve"> Se hicieron validaciones para realizar diferentes funciones</w:t>
-      </w:r>
-      <w:r>
-        <w:rPr>
-          <w:rFonts w:ascii="Arial" w:eastAsia="Arial" w:hAnsi="Arial" w:cs="Arial"/>
-          <w:szCs w:val="20"/>
-        </w:rPr>
-        <w:t xml:space="preserve"> correspondientes a</w:t>
-      </w:r>
-      <w:r>
-        <w:rPr>
-          <w:rFonts w:ascii="Arial" w:eastAsia="Arial" w:hAnsi="Arial" w:cs="Arial"/>
-          <w:szCs w:val="20"/>
-        </w:rPr>
-        <w:t xml:space="preserve"> si es foto o video.</w:t>
-      </w:r>
-    </w:p>
-    <w:p>
-      <w:pPr>
-        <w:rPr>
-          <w:rFonts w:ascii="Arial" w:eastAsia="Arial" w:hAnsi="Arial" w:cs="Arial"/>
-          <w:szCs w:val="20"/>
-        </w:rPr>
-      </w:pPr>
-    </w:p>
-    <w:p>
-      <w:pPr>
-        <w:rPr>
-          <w:rFonts w:ascii="Arial" w:eastAsia="Arial" w:hAnsi="Arial" w:cs="Arial"/>
-          <w:szCs w:val="20"/>
-        </w:rPr>
-      </w:pPr>
-      <w:r>
-        <w:rPr>
           <w:noProof/>
         </w:rPr>
         <w:drawing>
-          <wp:anchor distT="0" distB="0" distL="114300" distR="114300" simplePos="0" relativeHeight="251725824" behindDoc="0" locked="0" layoutInCell="1" allowOverlap="1">
+          <wp:anchor distT="0" distB="0" distL="114300" distR="114300" simplePos="0" relativeHeight="251764736" behindDoc="0" locked="0" layoutInCell="1" allowOverlap="1">
             <wp:simplePos x="0" y="0"/>
             <wp:positionH relativeFrom="column">
-              <wp:posOffset>-64135</wp:posOffset>
+              <wp:posOffset>2540</wp:posOffset>
             </wp:positionH>
             <wp:positionV relativeFrom="paragraph">
-              <wp:posOffset>19050</wp:posOffset>
+              <wp:posOffset>0</wp:posOffset>
             </wp:positionV>
-            <wp:extent cx="6581775" cy="676275"/>
-            <wp:effectExtent l="0" t="0" r="9525" b="9525"/>
+            <wp:extent cx="6505575" cy="1200150"/>
+            <wp:effectExtent l="0" t="0" r="9525" b="0"/>
             <wp:wrapSquare wrapText="bothSides"/>
-            <wp:docPr id="46" name="Imagen 46"/>
+            <wp:docPr id="31" name="Imagen 31"/>
             <wp:cNvGraphicFramePr>
               <a:graphicFrameLocks xmlns:a="http://schemas.openxmlformats.org/drawingml/2006/main" noChangeAspect="1"/>
             </wp:cNvGraphicFramePr>
@@ -12757,7 +12651,7 @@
                   <pic:spPr>
                     <a:xfrm>
                       <a:off x="0" y="0"/>
-                      <a:ext cx="6581775" cy="676275"/>
+                      <a:ext cx="6505575" cy="1200150"/>
                     </a:xfrm>
                     <a:prstGeom prst="rect">
                       <a:avLst/>
@@ -12780,29 +12674,338 @@
           <w:rFonts w:ascii="Arial" w:eastAsia="Arial" w:hAnsi="Arial" w:cs="Arial"/>
           <w:szCs w:val="20"/>
         </w:rPr>
-        <w:t>También asignamos los permisos en el Archivo Manifestó para poder escribir en la memoria externa y usar la cámara.</w:t>
-      </w:r>
-    </w:p>
-    <w:p>
-      <w:pPr>
-        <w:rPr>
-          <w:rFonts w:ascii="Arial" w:eastAsia="Arial" w:hAnsi="Arial" w:cs="Arial"/>
-          <w:szCs w:val="20"/>
-        </w:rPr>
-      </w:pPr>
-    </w:p>
-    <w:p>
-      <w:pPr>
-        <w:rPr>
-          <w:rFonts w:ascii="Arial" w:eastAsia="Arial" w:hAnsi="Arial" w:cs="Arial"/>
-          <w:szCs w:val="20"/>
-        </w:rPr>
-      </w:pPr>
-      <w:r>
+        <w:t>Solo se necesita del método CargarImagen para poder seleccionar alguna foto de la galería de nuestro dispositivo móvil.</w:t>
+      </w:r>
+    </w:p>
+    <w:p>
+      <w:pPr>
+        <w:rPr>
+          <w:rFonts w:ascii="Arial" w:eastAsia="Arial" w:hAnsi="Arial" w:cs="Arial"/>
+          <w:szCs w:val="20"/>
+        </w:rPr>
+      </w:pPr>
+    </w:p>
+    <w:p>
+      <w:pPr>
+        <w:rPr>
+          <w:rFonts w:ascii="Arial" w:eastAsia="Arial" w:hAnsi="Arial" w:cs="Arial"/>
+          <w:szCs w:val="20"/>
+        </w:rPr>
+      </w:pPr>
+      <w:r>
+        <w:rPr>
+          <w:rFonts w:ascii="Arial" w:eastAsia="Arial" w:hAnsi="Arial" w:cs="Arial"/>
+          <w:szCs w:val="20"/>
+        </w:rPr>
+        <w:t xml:space="preserve">Por ultimo en </w:t>
+      </w:r>
+      <w:proofErr w:type="spellStart"/>
+      <w:r>
+        <w:rPr>
+          <w:rFonts w:ascii="Arial" w:eastAsia="Arial" w:hAnsi="Arial" w:cs="Arial"/>
+          <w:szCs w:val="20"/>
+        </w:rPr>
+        <w:t>onActivityResult</w:t>
+      </w:r>
+      <w:proofErr w:type="spellEnd"/>
+      <w:r>
+        <w:rPr>
+          <w:rFonts w:ascii="Arial" w:eastAsia="Arial" w:hAnsi="Arial" w:cs="Arial"/>
+          <w:szCs w:val="20"/>
+        </w:rPr>
+        <w:t xml:space="preserve"> después de tomar la foto</w:t>
+      </w:r>
+      <w:r>
+        <w:rPr>
+          <w:rFonts w:ascii="Arial" w:eastAsia="Arial" w:hAnsi="Arial" w:cs="Arial"/>
+          <w:szCs w:val="20"/>
+        </w:rPr>
+        <w:t xml:space="preserve">, </w:t>
+      </w:r>
+      <w:r>
+        <w:rPr>
+          <w:rFonts w:ascii="Arial" w:eastAsia="Arial" w:hAnsi="Arial" w:cs="Arial"/>
+          <w:szCs w:val="20"/>
+        </w:rPr>
+        <w:t>video</w:t>
+      </w:r>
+      <w:r>
+        <w:rPr>
+          <w:rFonts w:ascii="Arial" w:eastAsia="Arial" w:hAnsi="Arial" w:cs="Arial"/>
+          <w:szCs w:val="20"/>
+        </w:rPr>
+        <w:t xml:space="preserve"> o seleccionar la imagen de la galería;</w:t>
+      </w:r>
+      <w:r>
+        <w:rPr>
+          <w:rFonts w:ascii="Arial" w:eastAsia="Arial" w:hAnsi="Arial" w:cs="Arial"/>
+          <w:szCs w:val="20"/>
+        </w:rPr>
+        <w:t xml:space="preserve"> se transforma la ruta en Uri, se añade a una lista una nueva </w:t>
+      </w:r>
+      <w:proofErr w:type="spellStart"/>
+      <w:r>
+        <w:rPr>
+          <w:rFonts w:ascii="Arial" w:eastAsia="Arial" w:hAnsi="Arial" w:cs="Arial"/>
+          <w:szCs w:val="20"/>
+        </w:rPr>
+        <w:t>EntidadM</w:t>
+      </w:r>
+      <w:proofErr w:type="spellEnd"/>
+      <w:r>
+        <w:rPr>
+          <w:rFonts w:ascii="Arial" w:eastAsia="Arial" w:hAnsi="Arial" w:cs="Arial"/>
+          <w:szCs w:val="20"/>
+        </w:rPr>
+        <w:t xml:space="preserve">, además se agrega a otras 2 listas el tipo y la Uri, para hacer acciones posteriores. Ya al final se le establece la lista al adaptador y se muestra en el </w:t>
+      </w:r>
+      <w:proofErr w:type="spellStart"/>
+      <w:r>
+        <w:rPr>
+          <w:rFonts w:ascii="Arial" w:eastAsia="Arial" w:hAnsi="Arial" w:cs="Arial"/>
+          <w:szCs w:val="20"/>
+        </w:rPr>
+        <w:t>ListView</w:t>
+      </w:r>
+      <w:proofErr w:type="spellEnd"/>
+      <w:r>
+        <w:rPr>
+          <w:rFonts w:ascii="Arial" w:eastAsia="Arial" w:hAnsi="Arial" w:cs="Arial"/>
+          <w:szCs w:val="20"/>
+        </w:rPr>
+        <w:t>.</w:t>
+      </w:r>
+      <w:r>
+        <w:rPr>
+          <w:rFonts w:ascii="Arial" w:eastAsia="Arial" w:hAnsi="Arial" w:cs="Arial"/>
+          <w:szCs w:val="20"/>
+        </w:rPr>
+        <w:t xml:space="preserve"> Se hicieron validaciones para realizar diferentes funciones</w:t>
+      </w:r>
+      <w:r>
+        <w:rPr>
+          <w:rFonts w:ascii="Arial" w:eastAsia="Arial" w:hAnsi="Arial" w:cs="Arial"/>
+          <w:szCs w:val="20"/>
+        </w:rPr>
+        <w:t xml:space="preserve"> correspondientes a</w:t>
+      </w:r>
+      <w:r>
+        <w:rPr>
+          <w:rFonts w:ascii="Arial" w:eastAsia="Arial" w:hAnsi="Arial" w:cs="Arial"/>
+          <w:szCs w:val="20"/>
+        </w:rPr>
+        <w:t xml:space="preserve"> si es foto, </w:t>
+      </w:r>
+      <w:r>
+        <w:rPr>
+          <w:rFonts w:ascii="Arial" w:eastAsia="Arial" w:hAnsi="Arial" w:cs="Arial"/>
+          <w:szCs w:val="20"/>
+        </w:rPr>
+        <w:t>video</w:t>
+      </w:r>
+      <w:r>
+        <w:rPr>
+          <w:rFonts w:ascii="Arial" w:eastAsia="Arial" w:hAnsi="Arial" w:cs="Arial"/>
+          <w:szCs w:val="20"/>
+        </w:rPr>
+        <w:t xml:space="preserve"> o imagen de </w:t>
+      </w:r>
+      <w:proofErr w:type="spellStart"/>
+      <w:r>
+        <w:rPr>
+          <w:rFonts w:ascii="Arial" w:eastAsia="Arial" w:hAnsi="Arial" w:cs="Arial"/>
+          <w:szCs w:val="20"/>
+        </w:rPr>
+        <w:t>galeria</w:t>
+      </w:r>
+      <w:proofErr w:type="spellEnd"/>
+      <w:r>
+        <w:rPr>
+          <w:rFonts w:ascii="Arial" w:eastAsia="Arial" w:hAnsi="Arial" w:cs="Arial"/>
+          <w:szCs w:val="20"/>
+        </w:rPr>
+        <w:t>.</w:t>
+      </w:r>
+    </w:p>
+    <w:p>
+      <w:pPr>
+        <w:rPr>
+          <w:rFonts w:ascii="Arial" w:eastAsia="Arial" w:hAnsi="Arial" w:cs="Arial"/>
+          <w:szCs w:val="20"/>
+        </w:rPr>
+      </w:pPr>
+    </w:p>
+    <w:p>
+      <w:pPr>
         <w:rPr>
           <w:noProof/>
         </w:rPr>
+      </w:pPr>
+      <w:r>
+        <w:rPr>
+          <w:noProof/>
+        </w:rPr>
         <w:lastRenderedPageBreak/>
+        <w:drawing>
+          <wp:anchor distT="0" distB="0" distL="114300" distR="114300" simplePos="0" relativeHeight="251766784" behindDoc="0" locked="0" layoutInCell="1" allowOverlap="1">
+            <wp:simplePos x="0" y="0"/>
+            <wp:positionH relativeFrom="column">
+              <wp:posOffset>621665</wp:posOffset>
+            </wp:positionH>
+            <wp:positionV relativeFrom="paragraph">
+              <wp:posOffset>0</wp:posOffset>
+            </wp:positionV>
+            <wp:extent cx="5276850" cy="1285875"/>
+            <wp:effectExtent l="0" t="0" r="0" b="9525"/>
+            <wp:wrapSquare wrapText="bothSides"/>
+            <wp:docPr id="61" name="Imagen 61"/>
+            <wp:cNvGraphicFramePr>
+              <a:graphicFrameLocks xmlns:a="http://schemas.openxmlformats.org/drawingml/2006/main" noChangeAspect="1"/>
+            </wp:cNvGraphicFramePr>
+            <a:graphic xmlns:a="http://schemas.openxmlformats.org/drawingml/2006/main">
+              <a:graphicData uri="http://schemas.openxmlformats.org/drawingml/2006/picture">
+                <pic:pic xmlns:pic="http://schemas.openxmlformats.org/drawingml/2006/picture">
+                  <pic:nvPicPr>
+                    <pic:cNvPr id="1" name=""/>
+                    <pic:cNvPicPr/>
+                  </pic:nvPicPr>
+                  <pic:blipFill>
+                    <a:blip r:embed="rId54">
+                      <a:extLst>
+                        <a:ext uri="{28A0092B-C50C-407E-A947-70E740481C1C}">
+                          <a14:useLocalDpi xmlns:a14="http://schemas.microsoft.com/office/drawing/2010/main" val="0"/>
+                        </a:ext>
+                      </a:extLst>
+                    </a:blip>
+                    <a:stretch>
+                      <a:fillRect/>
+                    </a:stretch>
+                  </pic:blipFill>
+                  <pic:spPr>
+                    <a:xfrm>
+                      <a:off x="0" y="0"/>
+                      <a:ext cx="5276850" cy="1285875"/>
+                    </a:xfrm>
+                    <a:prstGeom prst="rect">
+                      <a:avLst/>
+                    </a:prstGeom>
+                  </pic:spPr>
+                </pic:pic>
+              </a:graphicData>
+            </a:graphic>
+            <wp14:sizeRelH relativeFrom="page">
+              <wp14:pctWidth>0</wp14:pctWidth>
+            </wp14:sizeRelH>
+            <wp14:sizeRelV relativeFrom="page">
+              <wp14:pctHeight>0</wp14:pctHeight>
+            </wp14:sizeRelV>
+          </wp:anchor>
+        </w:drawing>
+      </w:r>
+    </w:p>
+    <w:p>
+      <w:pPr>
+        <w:rPr>
+          <w:noProof/>
+        </w:rPr>
+      </w:pPr>
+    </w:p>
+    <w:p>
+      <w:pPr>
+        <w:rPr>
+          <w:rFonts w:ascii="Arial" w:eastAsia="Arial" w:hAnsi="Arial" w:cs="Arial"/>
+          <w:szCs w:val="20"/>
+        </w:rPr>
+      </w:pPr>
+    </w:p>
+    <w:p>
+      <w:pPr>
+        <w:rPr>
+          <w:rFonts w:ascii="Arial" w:eastAsia="Arial" w:hAnsi="Arial" w:cs="Arial"/>
+          <w:szCs w:val="20"/>
+        </w:rPr>
+      </w:pPr>
+    </w:p>
+    <w:p>
+      <w:pPr>
+        <w:rPr>
+          <w:rFonts w:ascii="Arial" w:eastAsia="Arial" w:hAnsi="Arial" w:cs="Arial"/>
+          <w:szCs w:val="20"/>
+        </w:rPr>
+      </w:pPr>
+    </w:p>
+    <w:p>
+      <w:pPr>
+        <w:rPr>
+          <w:rFonts w:ascii="Arial" w:eastAsia="Arial" w:hAnsi="Arial" w:cs="Arial"/>
+          <w:szCs w:val="20"/>
+        </w:rPr>
+      </w:pPr>
+    </w:p>
+    <w:p>
+      <w:pPr>
+        <w:rPr>
+          <w:rFonts w:ascii="Arial" w:eastAsia="Arial" w:hAnsi="Arial" w:cs="Arial"/>
+          <w:szCs w:val="20"/>
+        </w:rPr>
+      </w:pPr>
+    </w:p>
+    <w:p>
+      <w:pPr>
+        <w:rPr>
+          <w:rFonts w:ascii="Arial" w:eastAsia="Arial" w:hAnsi="Arial" w:cs="Arial"/>
+          <w:szCs w:val="20"/>
+        </w:rPr>
+      </w:pPr>
+    </w:p>
+    <w:p>
+      <w:pPr>
+        <w:rPr>
+          <w:rFonts w:ascii="Arial" w:eastAsia="Arial" w:hAnsi="Arial" w:cs="Arial"/>
+          <w:szCs w:val="20"/>
+        </w:rPr>
+      </w:pPr>
+      <w:r>
+        <w:rPr>
+          <w:rFonts w:ascii="Arial" w:eastAsia="Arial" w:hAnsi="Arial" w:cs="Arial"/>
+          <w:szCs w:val="20"/>
+        </w:rPr>
+        <w:t>También asignamos los permisos en el Archivo Manifestó para poder escribir</w:t>
+      </w:r>
+      <w:r>
+        <w:rPr>
+          <w:rFonts w:ascii="Arial" w:eastAsia="Arial" w:hAnsi="Arial" w:cs="Arial"/>
+          <w:szCs w:val="20"/>
+        </w:rPr>
+        <w:t xml:space="preserve"> o leer en la memoria externa y</w:t>
+      </w:r>
+      <w:r>
+        <w:rPr>
+          <w:rFonts w:ascii="Arial" w:eastAsia="Arial" w:hAnsi="Arial" w:cs="Arial"/>
+          <w:szCs w:val="20"/>
+        </w:rPr>
+        <w:t xml:space="preserve"> usar la cámara.</w:t>
+      </w:r>
+    </w:p>
+    <w:p>
+      <w:pPr>
+        <w:rPr>
+          <w:rFonts w:ascii="Arial" w:eastAsia="Arial" w:hAnsi="Arial" w:cs="Arial"/>
+          <w:szCs w:val="20"/>
+        </w:rPr>
+      </w:pPr>
+    </w:p>
+    <w:p>
+      <w:pPr>
+        <w:rPr>
+          <w:rFonts w:ascii="Arial" w:eastAsia="Arial" w:hAnsi="Arial" w:cs="Arial"/>
+          <w:szCs w:val="20"/>
+        </w:rPr>
+      </w:pPr>
+      <w:r>
+        <w:rPr>
+          <w:noProof/>
+        </w:rPr>
         <w:drawing>
           <wp:anchor distT="0" distB="0" distL="114300" distR="114300" simplePos="0" relativeHeight="251726848" behindDoc="0" locked="0" layoutInCell="1" allowOverlap="1">
             <wp:simplePos x="0" y="0"/>
@@ -12827,7 +13030,7 @@
                     <pic:cNvPicPr/>
                   </pic:nvPicPr>
                   <pic:blipFill>
-                    <a:blip r:embed="rId54">
+                    <a:blip r:embed="rId55">
                       <a:extLst>
                         <a:ext uri="{28A0092B-C50C-407E-A947-70E740481C1C}">
                           <a14:useLocalDpi xmlns:a14="http://schemas.microsoft.com/office/drawing/2010/main" val="0"/>
@@ -12983,7 +13186,30 @@
           <w:rFonts w:ascii="Arial" w:eastAsia="Arial" w:hAnsi="Arial" w:cs="Arial"/>
           <w:szCs w:val="20"/>
         </w:rPr>
-        <w:t>E igual se utilizó el provider para dar los permisos, y decirle en donde se van a guardar las fotos.</w:t>
+        <w:t xml:space="preserve">E igual se utilizó el provider para dar los permisos, y decirle en </w:t>
+      </w:r>
+      <w:r>
+        <w:rPr>
+          <w:rFonts w:ascii="Arial" w:eastAsia="Arial" w:hAnsi="Arial" w:cs="Arial"/>
+          <w:szCs w:val="20"/>
+        </w:rPr>
+        <w:t xml:space="preserve">donde se van a guardar las </w:t>
+      </w:r>
+      <w:proofErr w:type="spellStart"/>
+      <w:r>
+        <w:rPr>
+          <w:rFonts w:ascii="Arial" w:eastAsia="Arial" w:hAnsi="Arial" w:cs="Arial"/>
+          <w:szCs w:val="20"/>
+        </w:rPr>
+        <w:t>multimedias</w:t>
+      </w:r>
+      <w:proofErr w:type="spellEnd"/>
+      <w:r>
+        <w:rPr>
+          <w:rFonts w:ascii="Arial" w:eastAsia="Arial" w:hAnsi="Arial" w:cs="Arial"/>
+          <w:szCs w:val="20"/>
+        </w:rPr>
+        <w:t>.</w:t>
       </w:r>
     </w:p>
     <w:p>
@@ -13021,7 +13247,7 @@
                     <pic:cNvPicPr/>
                   </pic:nvPicPr>
                   <pic:blipFill>
-                    <a:blip r:embed="rId55"/>
+                    <a:blip r:embed="rId56"/>
                     <a:stretch>
                       <a:fillRect/>
                     </a:stretch>
@@ -13131,6 +13357,7 @@
         <w:rPr>
           <w:noProof/>
         </w:rPr>
+        <w:lastRenderedPageBreak/>
         <w:drawing>
           <wp:anchor distT="0" distB="0" distL="114300" distR="114300" simplePos="0" relativeHeight="251727872" behindDoc="0" locked="0" layoutInCell="1" allowOverlap="1">
             <wp:simplePos x="0" y="0"/>
@@ -13155,7 +13382,7 @@
                     <pic:cNvPicPr/>
                   </pic:nvPicPr>
                   <pic:blipFill>
-                    <a:blip r:embed="rId56">
+                    <a:blip r:embed="rId57">
                       <a:extLst>
                         <a:ext uri="{28A0092B-C50C-407E-A947-70E740481C1C}">
                           <a14:useLocalDpi xmlns:a14="http://schemas.microsoft.com/office/drawing/2010/main" val="0"/>
@@ -13429,7 +13656,6 @@
         <w:rPr>
           <w:noProof/>
         </w:rPr>
-        <w:lastRenderedPageBreak/>
         <w:drawing>
           <wp:anchor distT="0" distB="0" distL="114300" distR="114300" simplePos="0" relativeHeight="251729920" behindDoc="0" locked="0" layoutInCell="1" allowOverlap="1">
             <wp:simplePos x="0" y="0"/>
@@ -13454,7 +13680,7 @@
                     <pic:cNvPicPr/>
                   </pic:nvPicPr>
                   <pic:blipFill>
-                    <a:blip r:embed="rId57">
+                    <a:blip r:embed="rId58">
                       <a:extLst>
                         <a:ext uri="{28A0092B-C50C-407E-A947-70E740481C1C}">
                           <a14:useLocalDpi xmlns:a14="http://schemas.microsoft.com/office/drawing/2010/main" val="0"/>
@@ -13689,6 +13915,7 @@
         <w:rPr>
           <w:noProof/>
         </w:rPr>
+        <w:lastRenderedPageBreak/>
         <w:drawing>
           <wp:anchor distT="0" distB="0" distL="114300" distR="114300" simplePos="0" relativeHeight="251730944" behindDoc="0" locked="0" layoutInCell="1" allowOverlap="1">
             <wp:simplePos x="0" y="0"/>
@@ -13713,7 +13940,7 @@
                     <pic:cNvPicPr/>
                   </pic:nvPicPr>
                   <pic:blipFill>
-                    <a:blip r:embed="rId58">
+                    <a:blip r:embed="rId59">
                       <a:extLst>
                         <a:ext uri="{28A0092B-C50C-407E-A947-70E740481C1C}">
                           <a14:useLocalDpi xmlns:a14="http://schemas.microsoft.com/office/drawing/2010/main" val="0"/>
@@ -13834,7 +14061,6 @@
         <w:rPr>
           <w:noProof/>
         </w:rPr>
-        <w:lastRenderedPageBreak/>
         <w:drawing>
           <wp:anchor distT="0" distB="0" distL="114300" distR="114300" simplePos="0" relativeHeight="251739136" behindDoc="0" locked="0" layoutInCell="1" allowOverlap="1">
             <wp:simplePos x="0" y="0"/>
@@ -13859,7 +14085,7 @@
                     <pic:cNvPicPr/>
                   </pic:nvPicPr>
                   <pic:blipFill>
-                    <a:blip r:embed="rId59">
+                    <a:blip r:embed="rId60">
                       <a:extLst>
                         <a:ext uri="{28A0092B-C50C-407E-A947-70E740481C1C}">
                           <a14:useLocalDpi xmlns:a14="http://schemas.microsoft.com/office/drawing/2010/main" val="0"/>
@@ -14015,7 +14241,7 @@
                     <pic:cNvPicPr/>
                   </pic:nvPicPr>
                   <pic:blipFill>
-                    <a:blip r:embed="rId60">
+                    <a:blip r:embed="rId61">
                       <a:extLst>
                         <a:ext uri="{28A0092B-C50C-407E-A947-70E740481C1C}">
                           <a14:useLocalDpi xmlns:a14="http://schemas.microsoft.com/office/drawing/2010/main" val="0"/>
@@ -14082,6 +14308,7 @@
         <w:rPr>
           <w:noProof/>
         </w:rPr>
+        <w:lastRenderedPageBreak/>
         <w:drawing>
           <wp:anchor distT="0" distB="0" distL="114300" distR="114300" simplePos="0" relativeHeight="251735040" behindDoc="0" locked="0" layoutInCell="1" allowOverlap="1">
             <wp:simplePos x="0" y="0"/>
@@ -14106,7 +14333,7 @@
                     <pic:cNvPicPr/>
                   </pic:nvPicPr>
                   <pic:blipFill>
-                    <a:blip r:embed="rId61">
+                    <a:blip r:embed="rId62">
                       <a:extLst>
                         <a:ext uri="{28A0092B-C50C-407E-A947-70E740481C1C}">
                           <a14:useLocalDpi xmlns:a14="http://schemas.microsoft.com/office/drawing/2010/main" val="0"/>
@@ -14181,7 +14408,7 @@
                     <pic:cNvPicPr/>
                   </pic:nvPicPr>
                   <pic:blipFill>
-                    <a:blip r:embed="rId62">
+                    <a:blip r:embed="rId63">
                       <a:extLst>
                         <a:ext uri="{28A0092B-C50C-407E-A947-70E740481C1C}">
                           <a14:useLocalDpi xmlns:a14="http://schemas.microsoft.com/office/drawing/2010/main" val="0"/>
@@ -14337,7 +14564,7 @@
                     <pic:cNvPicPr/>
                   </pic:nvPicPr>
                   <pic:blipFill>
-                    <a:blip r:embed="rId63">
+                    <a:blip r:embed="rId64">
                       <a:extLst>
                         <a:ext uri="{28A0092B-C50C-407E-A947-70E740481C1C}">
                           <a14:useLocalDpi xmlns:a14="http://schemas.microsoft.com/office/drawing/2010/main" val="0"/>
@@ -14413,7 +14640,7 @@
                     <pic:cNvPicPr/>
                   </pic:nvPicPr>
                   <pic:blipFill>
-                    <a:blip r:embed="rId64">
+                    <a:blip r:embed="rId65">
                       <a:extLst>
                         <a:ext uri="{28A0092B-C50C-407E-A947-70E740481C1C}">
                           <a14:useLocalDpi xmlns:a14="http://schemas.microsoft.com/office/drawing/2010/main" val="0"/>
@@ -14670,7 +14897,7 @@
                     <pic:cNvPicPr/>
                   </pic:nvPicPr>
                   <pic:blipFill>
-                    <a:blip r:embed="rId65">
+                    <a:blip r:embed="rId66">
                       <a:extLst>
                         <a:ext uri="{28A0092B-C50C-407E-A947-70E740481C1C}">
                           <a14:useLocalDpi xmlns:a14="http://schemas.microsoft.com/office/drawing/2010/main" val="0"/>
@@ -14793,7 +15020,7 @@
                     <pic:cNvPicPr/>
                   </pic:nvPicPr>
                   <pic:blipFill>
-                    <a:blip r:embed="rId66">
+                    <a:blip r:embed="rId67">
                       <a:extLst>
                         <a:ext uri="{28A0092B-C50C-407E-A947-70E740481C1C}">
                           <a14:useLocalDpi xmlns:a14="http://schemas.microsoft.com/office/drawing/2010/main" val="0"/>
@@ -15089,7 +15316,7 @@
                     <pic:cNvPicPr/>
                   </pic:nvPicPr>
                   <pic:blipFill>
-                    <a:blip r:embed="rId67">
+                    <a:blip r:embed="rId68">
                       <a:extLst>
                         <a:ext uri="{28A0092B-C50C-407E-A947-70E740481C1C}">
                           <a14:useLocalDpi xmlns:a14="http://schemas.microsoft.com/office/drawing/2010/main" val="0"/>
@@ -15149,7 +15376,7 @@
                     <pic:cNvPicPr/>
                   </pic:nvPicPr>
                   <pic:blipFill>
-                    <a:blip r:embed="rId68">
+                    <a:blip r:embed="rId69">
                       <a:extLst>
                         <a:ext uri="{28A0092B-C50C-407E-A947-70E740481C1C}">
                           <a14:useLocalDpi xmlns:a14="http://schemas.microsoft.com/office/drawing/2010/main" val="0"/>
@@ -15219,7 +15446,31 @@
           <w:color w:val="000000"/>
           <w:szCs w:val="20"/>
         </w:rPr>
-        <w:t>Se crearon 2 actividades para que una muestre la foto, mientras que la otra es para ver el video.</w:t>
+        <w:t>Se crearon 2 actividades para que una muestre la foto</w:t>
+      </w:r>
+      <w:r>
+        <w:rPr>
+          <w:rFonts w:ascii="Arial" w:eastAsia="Arial" w:hAnsi="Arial" w:cs="Arial"/>
+          <w:color w:val="000000"/>
+          <w:szCs w:val="20"/>
+        </w:rPr>
+        <w:t xml:space="preserve"> o imagen de la </w:t>
+      </w:r>
+      <w:r>
+        <w:rPr>
+          <w:rFonts w:ascii="Arial" w:eastAsia="Arial" w:hAnsi="Arial" w:cs="Arial"/>
+          <w:color w:val="000000"/>
+          <w:szCs w:val="20"/>
+        </w:rPr>
+        <w:t>galería</w:t>
+      </w:r>
+      <w:r>
+        <w:rPr>
+          <w:rFonts w:ascii="Arial" w:eastAsia="Arial" w:hAnsi="Arial" w:cs="Arial"/>
+          <w:color w:val="000000"/>
+          <w:szCs w:val="20"/>
+        </w:rPr>
+        <w:t>, mientras que la otra es para ver el video.</w:t>
       </w:r>
     </w:p>
     <w:p>
@@ -15233,23 +15484,33 @@
           <w:szCs w:val="20"/>
         </w:rPr>
       </w:pPr>
+    </w:p>
+    <w:p>
+      <w:pPr>
+        <w:jc w:val="both"/>
+        <w:rPr>
+          <w:rFonts w:ascii="Arial" w:eastAsia="Arial" w:hAnsi="Arial" w:cs="Arial"/>
+          <w:color w:val="000000"/>
+          <w:szCs w:val="20"/>
+        </w:rPr>
+      </w:pPr>
       <w:r>
         <w:rPr>
           <w:noProof/>
         </w:rPr>
         <w:drawing>
-          <wp:anchor distT="0" distB="0" distL="114300" distR="114300" simplePos="0" relativeHeight="251760640" behindDoc="0" locked="0" layoutInCell="1" allowOverlap="1">
+          <wp:anchor distT="0" distB="0" distL="114300" distR="114300" simplePos="0" relativeHeight="251767808" behindDoc="0" locked="0" layoutInCell="1" allowOverlap="1">
             <wp:simplePos x="0" y="0"/>
-            <wp:positionH relativeFrom="column">
-              <wp:posOffset>68580</wp:posOffset>
+            <wp:positionH relativeFrom="margin">
+              <wp:align>left</wp:align>
             </wp:positionH>
             <wp:positionV relativeFrom="paragraph">
-              <wp:posOffset>238760</wp:posOffset>
+              <wp:posOffset>13970</wp:posOffset>
             </wp:positionV>
-            <wp:extent cx="6315075" cy="2619375"/>
-            <wp:effectExtent l="0" t="0" r="9525" b="9525"/>
+            <wp:extent cx="4610100" cy="3320415"/>
+            <wp:effectExtent l="0" t="0" r="0" b="0"/>
             <wp:wrapSquare wrapText="bothSides"/>
-            <wp:docPr id="87" name="Imagen 87"/>
+            <wp:docPr id="91" name="Imagen 91"/>
             <wp:cNvGraphicFramePr>
               <a:graphicFrameLocks xmlns:a="http://schemas.openxmlformats.org/drawingml/2006/main" noChangeAspect="1"/>
             </wp:cNvGraphicFramePr>
@@ -15261,7 +15522,7 @@
                     <pic:cNvPicPr/>
                   </pic:nvPicPr>
                   <pic:blipFill>
-                    <a:blip r:embed="rId69">
+                    <a:blip r:embed="rId70">
                       <a:extLst>
                         <a:ext uri="{28A0092B-C50C-407E-A947-70E740481C1C}">
                           <a14:useLocalDpi xmlns:a14="http://schemas.microsoft.com/office/drawing/2010/main" val="0"/>
@@ -15275,7 +15536,7 @@
                   <pic:spPr>
                     <a:xfrm>
                       <a:off x="0" y="0"/>
-                      <a:ext cx="6315075" cy="2619375"/>
+                      <a:ext cx="4610100" cy="3320415"/>
                     </a:xfrm>
                     <a:prstGeom prst="rect">
                       <a:avLst/>
@@ -15303,13 +15564,95 @@
           <w:szCs w:val="20"/>
         </w:rPr>
       </w:pPr>
-      <w:r>
+    </w:p>
+    <w:p>
+      <w:pPr>
+        <w:jc w:val="both"/>
         <w:rPr>
           <w:rFonts w:ascii="Arial" w:eastAsia="Arial" w:hAnsi="Arial" w:cs="Arial"/>
           <w:color w:val="000000"/>
           <w:szCs w:val="20"/>
         </w:rPr>
-        <w:t>En el AdaptadorMultimedias se agregó comportamiento al componente ImageView, para que al momento de que el usuario presione el icono de la multimedia lo envié a la actividad que corresponde con la Uri como parámetro.</w:t>
+      </w:pPr>
+    </w:p>
+    <w:p>
+      <w:pPr>
+        <w:jc w:val="both"/>
+        <w:rPr>
+          <w:rFonts w:ascii="Arial" w:eastAsia="Arial" w:hAnsi="Arial" w:cs="Arial"/>
+          <w:color w:val="000000"/>
+          <w:szCs w:val="20"/>
+        </w:rPr>
+      </w:pPr>
+    </w:p>
+    <w:p>
+      <w:pPr>
+        <w:jc w:val="both"/>
+        <w:rPr>
+          <w:rFonts w:ascii="Arial" w:eastAsia="Arial" w:hAnsi="Arial" w:cs="Arial"/>
+          <w:color w:val="000000"/>
+          <w:szCs w:val="20"/>
+        </w:rPr>
+      </w:pPr>
+      <w:r>
+        <w:rPr>
+          <w:rFonts w:ascii="Arial" w:eastAsia="Arial" w:hAnsi="Arial" w:cs="Arial"/>
+          <w:color w:val="000000"/>
+          <w:szCs w:val="20"/>
+        </w:rPr>
+        <w:t xml:space="preserve">En el </w:t>
+      </w:r>
+      <w:proofErr w:type="spellStart"/>
+      <w:r>
+        <w:rPr>
+          <w:rFonts w:ascii="Arial" w:eastAsia="Arial" w:hAnsi="Arial" w:cs="Arial"/>
+          <w:color w:val="000000"/>
+          <w:szCs w:val="20"/>
+        </w:rPr>
+        <w:t>AdaptadorMultimedias</w:t>
+      </w:r>
+      <w:proofErr w:type="spellEnd"/>
+      <w:r>
+        <w:rPr>
+          <w:rFonts w:ascii="Arial" w:eastAsia="Arial" w:hAnsi="Arial" w:cs="Arial"/>
+          <w:color w:val="000000"/>
+          <w:szCs w:val="20"/>
+        </w:rPr>
+        <w:t xml:space="preserve"> se agregó comporta</w:t>
+      </w:r>
+      <w:r>
+        <w:rPr>
+          <w:rFonts w:ascii="Arial" w:eastAsia="Arial" w:hAnsi="Arial" w:cs="Arial"/>
+          <w:color w:val="000000"/>
+          <w:szCs w:val="20"/>
+        </w:rPr>
+        <w:t xml:space="preserve">miento al componente </w:t>
+      </w:r>
+      <w:proofErr w:type="spellStart"/>
+      <w:r>
+        <w:rPr>
+          <w:rFonts w:ascii="Arial" w:eastAsia="Arial" w:hAnsi="Arial" w:cs="Arial"/>
+          <w:color w:val="000000"/>
+          <w:szCs w:val="20"/>
+        </w:rPr>
+        <w:t>ImageView</w:t>
+      </w:r>
+      <w:proofErr w:type="spellEnd"/>
+      <w:r>
+        <w:rPr>
+          <w:rFonts w:ascii="Arial" w:eastAsia="Arial" w:hAnsi="Arial" w:cs="Arial"/>
+          <w:color w:val="000000"/>
+          <w:szCs w:val="20"/>
+        </w:rPr>
+        <w:t xml:space="preserve"> </w:t>
+      </w:r>
+      <w:r>
+        <w:rPr>
+          <w:rFonts w:ascii="Arial" w:eastAsia="Arial" w:hAnsi="Arial" w:cs="Arial"/>
+          <w:color w:val="000000"/>
+          <w:szCs w:val="20"/>
+        </w:rPr>
+        <w:t>para que al momento de que el usuario presione el icono de la multimedia lo envié a la actividad que corresponde con la Uri como parámetro.</w:t>
       </w:r>
     </w:p>
     <w:p>
@@ -15380,7 +15723,7 @@
                     <pic:cNvPicPr/>
                   </pic:nvPicPr>
                   <pic:blipFill>
-                    <a:blip r:embed="rId70">
+                    <a:blip r:embed="rId71">
                       <a:extLst>
                         <a:ext uri="{28A0092B-C50C-407E-A947-70E740481C1C}">
                           <a14:useLocalDpi xmlns:a14="http://schemas.microsoft.com/office/drawing/2010/main" val="0"/>
@@ -15440,7 +15783,7 @@
                     <pic:cNvPicPr/>
                   </pic:nvPicPr>
                   <pic:blipFill>
-                    <a:blip r:embed="rId71">
+                    <a:blip r:embed="rId72">
                       <a:extLst>
                         <a:ext uri="{28A0092B-C50C-407E-A947-70E740481C1C}">
                           <a14:useLocalDpi xmlns:a14="http://schemas.microsoft.com/office/drawing/2010/main" val="0"/>
@@ -15577,7 +15920,7 @@
                     <pic:cNvPicPr/>
                   </pic:nvPicPr>
                   <pic:blipFill>
-                    <a:blip r:embed="rId72">
+                    <a:blip r:embed="rId73">
                       <a:extLst>
                         <a:ext uri="{28A0092B-C50C-407E-A947-70E740481C1C}">
                           <a14:useLocalDpi xmlns:a14="http://schemas.microsoft.com/office/drawing/2010/main" val="0"/>
@@ -15833,7 +16176,7 @@
                     <pic:cNvPicPr/>
                   </pic:nvPicPr>
                   <pic:blipFill>
-                    <a:blip r:embed="rId73">
+                    <a:blip r:embed="rId74">
                       <a:extLst>
                         <a:ext uri="{28A0092B-C50C-407E-A947-70E740481C1C}">
                           <a14:useLocalDpi xmlns:a14="http://schemas.microsoft.com/office/drawing/2010/main" val="0"/>
@@ -15956,7 +16299,7 @@
                     <pic:cNvPicPr/>
                   </pic:nvPicPr>
                   <pic:blipFill>
-                    <a:blip r:embed="rId74">
+                    <a:blip r:embed="rId75">
                       <a:extLst>
                         <a:ext uri="{28A0092B-C50C-407E-A947-70E740481C1C}">
                           <a14:useLocalDpi xmlns:a14="http://schemas.microsoft.com/office/drawing/2010/main" val="0"/>
@@ -16241,7 +16584,7 @@
                     <pic:cNvPicPr/>
                   </pic:nvPicPr>
                   <pic:blipFill>
-                    <a:blip r:embed="rId75"/>
+                    <a:blip r:embed="rId76"/>
                     <a:stretch>
                       <a:fillRect/>
                     </a:stretch>
@@ -16306,7 +16649,7 @@
                     <pic:cNvPicPr/>
                   </pic:nvPicPr>
                   <pic:blipFill>
-                    <a:blip r:embed="rId76">
+                    <a:blip r:embed="rId77">
                       <a:extLst>
                         <a:ext uri="{28A0092B-C50C-407E-A947-70E740481C1C}">
                           <a14:useLocalDpi xmlns:a14="http://schemas.microsoft.com/office/drawing/2010/main" val="0"/>
@@ -16437,7 +16780,7 @@
                     <pic:cNvPicPr/>
                   </pic:nvPicPr>
                   <pic:blipFill>
-                    <a:blip r:embed="rId77">
+                    <a:blip r:embed="rId78">
                       <a:extLst>
                         <a:ext uri="{28A0092B-C50C-407E-A947-70E740481C1C}">
                           <a14:useLocalDpi xmlns:a14="http://schemas.microsoft.com/office/drawing/2010/main" val="0"/>
@@ -16574,7 +16917,7 @@
                     <pic:cNvPicPr/>
                   </pic:nvPicPr>
                   <pic:blipFill>
-                    <a:blip r:embed="rId78"/>
+                    <a:blip r:embed="rId79"/>
                     <a:stretch>
                       <a:fillRect/>
                     </a:stretch>
@@ -16643,94 +16986,6 @@
             <wp:extent cx="5953125" cy="3609975"/>
             <wp:effectExtent l="0" t="0" r="9525" b="9525"/>
             <wp:docPr id="26" name="Imagen 26"/>
-            <wp:cNvGraphicFramePr>
-              <a:graphicFrameLocks xmlns:a="http://schemas.openxmlformats.org/drawingml/2006/main" noChangeAspect="1"/>
-            </wp:cNvGraphicFramePr>
-            <a:graphic xmlns:a="http://schemas.openxmlformats.org/drawingml/2006/main">
-              <a:graphicData uri="http://schemas.openxmlformats.org/drawingml/2006/picture">
-                <pic:pic xmlns:pic="http://schemas.openxmlformats.org/drawingml/2006/picture">
-                  <pic:nvPicPr>
-                    <pic:cNvPr id="1" name=""/>
-                    <pic:cNvPicPr/>
-                  </pic:nvPicPr>
-                  <pic:blipFill>
-                    <a:blip r:embed="rId79"/>
-                    <a:stretch>
-                      <a:fillRect/>
-                    </a:stretch>
-                  </pic:blipFill>
-                  <pic:spPr>
-                    <a:xfrm>
-                      <a:off x="0" y="0"/>
-                      <a:ext cx="5953125" cy="3609975"/>
-                    </a:xfrm>
-                    <a:prstGeom prst="rect">
-                      <a:avLst/>
-                    </a:prstGeom>
-                  </pic:spPr>
-                </pic:pic>
-              </a:graphicData>
-            </a:graphic>
-          </wp:inline>
-        </w:drawing>
-      </w:r>
-    </w:p>
-    <w:p>
-      <w:pPr>
-        <w:jc w:val="both"/>
-        <w:rPr>
-          <w:rFonts w:ascii="Arial" w:eastAsia="Arial" w:hAnsi="Arial" w:cs="Arial"/>
-          <w:szCs w:val="20"/>
-        </w:rPr>
-      </w:pPr>
-      <w:r>
-        <w:rPr>
-          <w:rFonts w:ascii="Arial" w:eastAsia="Arial" w:hAnsi="Arial" w:cs="Arial"/>
-          <w:szCs w:val="20"/>
-        </w:rPr>
-        <w:t xml:space="preserve">Se añadió en la clase AdaptadorTM el comportamiento a varios </w:t>
-      </w:r>
-      <w:proofErr w:type="spellStart"/>
-      <w:r>
-        <w:rPr>
-          <w:rFonts w:ascii="Arial" w:eastAsia="Arial" w:hAnsi="Arial" w:cs="Arial"/>
-          <w:szCs w:val="20"/>
-        </w:rPr>
-        <w:t>TextView</w:t>
-      </w:r>
-      <w:proofErr w:type="spellEnd"/>
-      <w:r>
-        <w:rPr>
-          <w:rFonts w:ascii="Arial" w:eastAsia="Arial" w:hAnsi="Arial" w:cs="Arial"/>
-          <w:szCs w:val="20"/>
-        </w:rPr>
-        <w:t xml:space="preserve"> para que envíen la clave de la tarea multimedia seleccionada a otra actividad.</w:t>
-      </w:r>
-    </w:p>
-    <w:p>
-      <w:pPr>
-        <w:rPr>
-          <w:rFonts w:ascii="Arial" w:eastAsia="Arial" w:hAnsi="Arial" w:cs="Arial"/>
-          <w:szCs w:val="20"/>
-        </w:rPr>
-      </w:pPr>
-    </w:p>
-    <w:p>
-      <w:pPr>
-        <w:rPr>
-          <w:rFonts w:ascii="Arial" w:eastAsia="Arial" w:hAnsi="Arial" w:cs="Arial"/>
-          <w:szCs w:val="20"/>
-        </w:rPr>
-      </w:pPr>
-      <w:r>
-        <w:rPr>
-          <w:noProof/>
-        </w:rPr>
-        <w:drawing>
-          <wp:inline distT="0" distB="0" distL="0" distR="0" wp14:anchorId="66B56C10" wp14:editId="5FACDF81">
-            <wp:extent cx="4743450" cy="2552700"/>
-            <wp:effectExtent l="0" t="0" r="0" b="0"/>
-            <wp:docPr id="27" name="Imagen 27"/>
             <wp:cNvGraphicFramePr>
               <a:graphicFrameLocks xmlns:a="http://schemas.openxmlformats.org/drawingml/2006/main" noChangeAspect="1"/>
             </wp:cNvGraphicFramePr>
@@ -16750,7 +17005,7 @@
                   <pic:spPr>
                     <a:xfrm>
                       <a:off x="0" y="0"/>
-                      <a:ext cx="4743450" cy="2552700"/>
+                      <a:ext cx="5953125" cy="3609975"/>
                     </a:xfrm>
                     <a:prstGeom prst="rect">
                       <a:avLst/>
@@ -16765,6 +17020,46 @@
     </w:p>
     <w:p>
       <w:pPr>
+        <w:jc w:val="both"/>
+        <w:rPr>
+          <w:rFonts w:ascii="Arial" w:eastAsia="Arial" w:hAnsi="Arial" w:cs="Arial"/>
+          <w:szCs w:val="20"/>
+        </w:rPr>
+      </w:pPr>
+      <w:r>
+        <w:rPr>
+          <w:rFonts w:ascii="Arial" w:eastAsia="Arial" w:hAnsi="Arial" w:cs="Arial"/>
+          <w:szCs w:val="20"/>
+        </w:rPr>
+        <w:t xml:space="preserve">Se añadió en la clase AdaptadorTM el comportamiento a varios </w:t>
+      </w:r>
+      <w:proofErr w:type="spellStart"/>
+      <w:r>
+        <w:rPr>
+          <w:rFonts w:ascii="Arial" w:eastAsia="Arial" w:hAnsi="Arial" w:cs="Arial"/>
+          <w:szCs w:val="20"/>
+        </w:rPr>
+        <w:t>TextView</w:t>
+      </w:r>
+      <w:proofErr w:type="spellEnd"/>
+      <w:r>
+        <w:rPr>
+          <w:rFonts w:ascii="Arial" w:eastAsia="Arial" w:hAnsi="Arial" w:cs="Arial"/>
+          <w:szCs w:val="20"/>
+        </w:rPr>
+        <w:t xml:space="preserve"> para que envíen la clave de la tarea multimedia seleccionada a otra actividad.</w:t>
+      </w:r>
+    </w:p>
+    <w:p>
+      <w:pPr>
+        <w:rPr>
+          <w:rFonts w:ascii="Arial" w:eastAsia="Arial" w:hAnsi="Arial" w:cs="Arial"/>
+          <w:szCs w:val="20"/>
+        </w:rPr>
+      </w:pPr>
+    </w:p>
+    <w:p>
+      <w:pPr>
         <w:rPr>
           <w:rFonts w:ascii="Arial" w:eastAsia="Arial" w:hAnsi="Arial" w:cs="Arial"/>
           <w:szCs w:val="20"/>
@@ -16774,12 +17069,11 @@
         <w:rPr>
           <w:noProof/>
         </w:rPr>
-        <w:lastRenderedPageBreak/>
         <w:drawing>
-          <wp:inline distT="0" distB="0" distL="0" distR="0" wp14:anchorId="6E3A91CB" wp14:editId="596F9DD5">
-            <wp:extent cx="5648325" cy="4495800"/>
-            <wp:effectExtent l="0" t="0" r="9525" b="0"/>
-            <wp:docPr id="53" name="Imagen 53"/>
+          <wp:inline distT="0" distB="0" distL="0" distR="0" wp14:anchorId="66B56C10" wp14:editId="5FACDF81">
+            <wp:extent cx="4743450" cy="2552700"/>
+            <wp:effectExtent l="0" t="0" r="0" b="0"/>
+            <wp:docPr id="27" name="Imagen 27"/>
             <wp:cNvGraphicFramePr>
               <a:graphicFrameLocks xmlns:a="http://schemas.openxmlformats.org/drawingml/2006/main" noChangeAspect="1"/>
             </wp:cNvGraphicFramePr>
@@ -16799,7 +17093,7 @@
                   <pic:spPr>
                     <a:xfrm>
                       <a:off x="0" y="0"/>
-                      <a:ext cx="5648325" cy="4495800"/>
+                      <a:ext cx="4743450" cy="2552700"/>
                     </a:xfrm>
                     <a:prstGeom prst="rect">
                       <a:avLst/>
@@ -16814,59 +17108,8 @@
     </w:p>
     <w:p>
       <w:pPr>
-        <w:jc w:val="both"/>
-        <w:rPr>
-          <w:rFonts w:ascii="Arial" w:eastAsia="Arial" w:hAnsi="Arial" w:cs="Arial"/>
-          <w:szCs w:val="20"/>
-        </w:rPr>
-      </w:pPr>
-      <w:r>
-        <w:rPr>
-          <w:rFonts w:ascii="Arial" w:eastAsia="Arial" w:hAnsi="Arial" w:cs="Arial"/>
-          <w:szCs w:val="20"/>
-        </w:rPr>
-        <w:t xml:space="preserve">En la clase tarea multimedia se hizo referencia a los componentes de la interfaz gráfica, además </w:t>
-      </w:r>
-    </w:p>
-    <w:p>
-      <w:pPr>
-        <w:jc w:val="both"/>
-        <w:rPr>
-          <w:rFonts w:ascii="Arial" w:eastAsia="Arial" w:hAnsi="Arial" w:cs="Arial"/>
-          <w:szCs w:val="20"/>
-        </w:rPr>
-      </w:pPr>
-      <w:r>
-        <w:rPr>
-          <w:rFonts w:ascii="Arial" w:eastAsia="Arial" w:hAnsi="Arial" w:cs="Arial"/>
-          <w:szCs w:val="20"/>
-        </w:rPr>
-        <w:t>Se guarda la clave recibida desde el adaptador para posteriormente enviarla como parámetro en varios métodos los cuales obtienen todos los datos referentes a la tarea multimedia, por último, se asignan los valores a los componentes para que se muestren al iniciarse la actividad.</w:t>
-      </w:r>
-    </w:p>
-    <w:p>
-      <w:pPr>
-        <w:rPr>
-          <w:rFonts w:ascii="Arial" w:eastAsia="Arial" w:hAnsi="Arial" w:cs="Arial"/>
-          <w:sz w:val="20"/>
-          <w:szCs w:val="20"/>
-        </w:rPr>
-      </w:pPr>
-    </w:p>
-    <w:p>
-      <w:pPr>
-        <w:rPr>
-          <w:rFonts w:ascii="Arial" w:eastAsia="Arial" w:hAnsi="Arial" w:cs="Arial"/>
-          <w:sz w:val="20"/>
-          <w:szCs w:val="20"/>
-        </w:rPr>
-      </w:pPr>
-    </w:p>
-    <w:p>
-      <w:pPr>
-        <w:rPr>
-          <w:rFonts w:ascii="Arial" w:eastAsia="Arial" w:hAnsi="Arial" w:cs="Arial"/>
-          <w:sz w:val="20"/>
+        <w:rPr>
+          <w:rFonts w:ascii="Arial" w:eastAsia="Arial" w:hAnsi="Arial" w:cs="Arial"/>
           <w:szCs w:val="20"/>
         </w:rPr>
       </w:pPr>
@@ -16874,11 +17117,12 @@
         <w:rPr>
           <w:noProof/>
         </w:rPr>
+        <w:lastRenderedPageBreak/>
         <w:drawing>
-          <wp:inline distT="0" distB="0" distL="0" distR="0" wp14:anchorId="509426D3" wp14:editId="5EA24331">
-            <wp:extent cx="5429250" cy="2752725"/>
-            <wp:effectExtent l="0" t="0" r="0" b="9525"/>
-            <wp:docPr id="54" name="Imagen 54"/>
+          <wp:inline distT="0" distB="0" distL="0" distR="0" wp14:anchorId="6E3A91CB" wp14:editId="596F9DD5">
+            <wp:extent cx="5648325" cy="4495800"/>
+            <wp:effectExtent l="0" t="0" r="9525" b="0"/>
+            <wp:docPr id="53" name="Imagen 53"/>
             <wp:cNvGraphicFramePr>
               <a:graphicFrameLocks xmlns:a="http://schemas.openxmlformats.org/drawingml/2006/main" noChangeAspect="1"/>
             </wp:cNvGraphicFramePr>
@@ -16898,6 +17142,105 @@
                   <pic:spPr>
                     <a:xfrm>
                       <a:off x="0" y="0"/>
+                      <a:ext cx="5648325" cy="4495800"/>
+                    </a:xfrm>
+                    <a:prstGeom prst="rect">
+                      <a:avLst/>
+                    </a:prstGeom>
+                  </pic:spPr>
+                </pic:pic>
+              </a:graphicData>
+            </a:graphic>
+          </wp:inline>
+        </w:drawing>
+      </w:r>
+    </w:p>
+    <w:p>
+      <w:pPr>
+        <w:jc w:val="both"/>
+        <w:rPr>
+          <w:rFonts w:ascii="Arial" w:eastAsia="Arial" w:hAnsi="Arial" w:cs="Arial"/>
+          <w:szCs w:val="20"/>
+        </w:rPr>
+      </w:pPr>
+      <w:r>
+        <w:rPr>
+          <w:rFonts w:ascii="Arial" w:eastAsia="Arial" w:hAnsi="Arial" w:cs="Arial"/>
+          <w:szCs w:val="20"/>
+        </w:rPr>
+        <w:t xml:space="preserve">En la clase tarea multimedia se hizo referencia a los componentes de la interfaz gráfica, además </w:t>
+      </w:r>
+    </w:p>
+    <w:p>
+      <w:pPr>
+        <w:jc w:val="both"/>
+        <w:rPr>
+          <w:rFonts w:ascii="Arial" w:eastAsia="Arial" w:hAnsi="Arial" w:cs="Arial"/>
+          <w:szCs w:val="20"/>
+        </w:rPr>
+      </w:pPr>
+      <w:r>
+        <w:rPr>
+          <w:rFonts w:ascii="Arial" w:eastAsia="Arial" w:hAnsi="Arial" w:cs="Arial"/>
+          <w:szCs w:val="20"/>
+        </w:rPr>
+        <w:t>Se guarda la clave recibida desde el adaptador para posteriormente enviarla como parámetro en varios métodos los cuales obtienen todos los datos referentes a la tarea multimedia, por último, se asignan los valores a los componentes para que se muestren al iniciarse la actividad.</w:t>
+      </w:r>
+    </w:p>
+    <w:p>
+      <w:pPr>
+        <w:rPr>
+          <w:rFonts w:ascii="Arial" w:eastAsia="Arial" w:hAnsi="Arial" w:cs="Arial"/>
+          <w:sz w:val="20"/>
+          <w:szCs w:val="20"/>
+        </w:rPr>
+      </w:pPr>
+    </w:p>
+    <w:p>
+      <w:pPr>
+        <w:rPr>
+          <w:rFonts w:ascii="Arial" w:eastAsia="Arial" w:hAnsi="Arial" w:cs="Arial"/>
+          <w:sz w:val="20"/>
+          <w:szCs w:val="20"/>
+        </w:rPr>
+      </w:pPr>
+    </w:p>
+    <w:p>
+      <w:pPr>
+        <w:rPr>
+          <w:rFonts w:ascii="Arial" w:eastAsia="Arial" w:hAnsi="Arial" w:cs="Arial"/>
+          <w:sz w:val="20"/>
+          <w:szCs w:val="20"/>
+        </w:rPr>
+      </w:pPr>
+      <w:r>
+        <w:rPr>
+          <w:noProof/>
+        </w:rPr>
+        <w:drawing>
+          <wp:inline distT="0" distB="0" distL="0" distR="0" wp14:anchorId="509426D3" wp14:editId="5EA24331">
+            <wp:extent cx="5429250" cy="2752725"/>
+            <wp:effectExtent l="0" t="0" r="0" b="9525"/>
+            <wp:docPr id="54" name="Imagen 54"/>
+            <wp:cNvGraphicFramePr>
+              <a:graphicFrameLocks xmlns:a="http://schemas.openxmlformats.org/drawingml/2006/main" noChangeAspect="1"/>
+            </wp:cNvGraphicFramePr>
+            <a:graphic xmlns:a="http://schemas.openxmlformats.org/drawingml/2006/main">
+              <a:graphicData uri="http://schemas.openxmlformats.org/drawingml/2006/picture">
+                <pic:pic xmlns:pic="http://schemas.openxmlformats.org/drawingml/2006/picture">
+                  <pic:nvPicPr>
+                    <pic:cNvPr id="1" name=""/>
+                    <pic:cNvPicPr/>
+                  </pic:nvPicPr>
+                  <pic:blipFill>
+                    <a:blip r:embed="rId83"/>
+                    <a:stretch>
+                      <a:fillRect/>
+                    </a:stretch>
+                  </pic:blipFill>
+                  <pic:spPr>
+                    <a:xfrm>
+                      <a:off x="0" y="0"/>
                       <a:ext cx="5429250" cy="2752725"/>
                     </a:xfrm>
                     <a:prstGeom prst="rect">
@@ -17036,7 +17379,7 @@
         </w:rPr>
         <w:lastRenderedPageBreak/>
         <w:drawing>
-          <wp:anchor distT="0" distB="0" distL="114300" distR="114300" simplePos="0" relativeHeight="251763712" behindDoc="0" locked="0" layoutInCell="1" allowOverlap="1">
+          <wp:anchor distT="0" distB="0" distL="114300" distR="114300" simplePos="0" relativeHeight="251768832" behindDoc="0" locked="0" layoutInCell="1" allowOverlap="1">
             <wp:simplePos x="0" y="0"/>
             <wp:positionH relativeFrom="margin">
               <wp:align>left</wp:align>
@@ -17044,10 +17387,10 @@
             <wp:positionV relativeFrom="paragraph">
               <wp:posOffset>0</wp:posOffset>
             </wp:positionV>
-            <wp:extent cx="6619875" cy="3686175"/>
-            <wp:effectExtent l="0" t="0" r="9525" b="9525"/>
+            <wp:extent cx="6562725" cy="4667250"/>
+            <wp:effectExtent l="0" t="0" r="9525" b="0"/>
             <wp:wrapSquare wrapText="bothSides"/>
-            <wp:docPr id="90" name="Imagen 90"/>
+            <wp:docPr id="92" name="Imagen 92"/>
             <wp:cNvGraphicFramePr>
               <a:graphicFrameLocks xmlns:a="http://schemas.openxmlformats.org/drawingml/2006/main" noChangeAspect="1"/>
             </wp:cNvGraphicFramePr>
@@ -17059,7 +17402,7 @@
                     <pic:cNvPicPr/>
                   </pic:nvPicPr>
                   <pic:blipFill>
-                    <a:blip r:embed="rId83">
+                    <a:blip r:embed="rId84">
                       <a:extLst>
                         <a:ext uri="{28A0092B-C50C-407E-A947-70E740481C1C}">
                           <a14:useLocalDpi xmlns:a14="http://schemas.microsoft.com/office/drawing/2010/main" val="0"/>
@@ -17073,7 +17416,7 @@
                   <pic:spPr>
                     <a:xfrm>
                       <a:off x="0" y="0"/>
-                      <a:ext cx="6619875" cy="3686175"/>
+                      <a:ext cx="6562725" cy="4667250"/>
                     </a:xfrm>
                     <a:prstGeom prst="rect">
                       <a:avLst/>
@@ -17135,7 +17478,37 @@
           <w:rFonts w:ascii="Arial" w:eastAsia="Arial" w:hAnsi="Arial" w:cs="Arial"/>
           <w:szCs w:val="20"/>
         </w:rPr>
-        <w:t xml:space="preserve"> Se hicieron validaciones para que cambien algunos valores si es una foto o video.</w:t>
+        <w:t xml:space="preserve"> Se hicieron validaciones para que cambien </w:t>
+      </w:r>
+      <w:r>
+        <w:rPr>
+          <w:rFonts w:ascii="Arial" w:eastAsia="Arial" w:hAnsi="Arial" w:cs="Arial"/>
+          <w:szCs w:val="20"/>
+        </w:rPr>
+        <w:t xml:space="preserve">algunos valores si es una foto, </w:t>
+      </w:r>
+      <w:r>
+        <w:rPr>
+          <w:rFonts w:ascii="Arial" w:eastAsia="Arial" w:hAnsi="Arial" w:cs="Arial"/>
+          <w:szCs w:val="20"/>
+        </w:rPr>
+        <w:t>video</w:t>
+      </w:r>
+      <w:r>
+        <w:rPr>
+          <w:rFonts w:ascii="Arial" w:eastAsia="Arial" w:hAnsi="Arial" w:cs="Arial"/>
+          <w:szCs w:val="20"/>
+        </w:rPr>
+        <w:t xml:space="preserve"> o imagen de galería</w:t>
+      </w:r>
+      <w:bookmarkStart w:id="1" w:name="_GoBack"/>
+      <w:bookmarkEnd w:id="1"/>
+      <w:r>
+        <w:rPr>
+          <w:rFonts w:ascii="Arial" w:eastAsia="Arial" w:hAnsi="Arial" w:cs="Arial"/>
+          <w:szCs w:val="20"/>
+        </w:rPr>
+        <w:t>.</w:t>
       </w:r>
     </w:p>
     <w:p>
@@ -17197,7 +17570,7 @@
                     <pic:cNvPicPr/>
                   </pic:nvPicPr>
                   <pic:blipFill>
-                    <a:blip r:embed="rId84"/>
+                    <a:blip r:embed="rId85"/>
                     <a:stretch>
                       <a:fillRect/>
                     </a:stretch>
@@ -17345,7 +17718,6 @@
     </w:p>
     <w:p>
       <w:pPr>
-        <w:jc w:val="center"/>
         <w:rPr>
           <w:rFonts w:ascii="Arial" w:eastAsia="Arial" w:hAnsi="Arial" w:cs="Arial"/>
           <w:b/>
@@ -17366,56 +17738,6 @@
           <w:szCs w:val="20"/>
         </w:rPr>
       </w:pPr>
-    </w:p>
-    <w:p>
-      <w:pPr>
-        <w:jc w:val="center"/>
-        <w:rPr>
-          <w:rFonts w:ascii="Arial" w:eastAsia="Arial" w:hAnsi="Arial" w:cs="Arial"/>
-          <w:b/>
-          <w:color w:val="000000"/>
-          <w:sz w:val="32"/>
-          <w:szCs w:val="20"/>
-        </w:rPr>
-      </w:pPr>
-    </w:p>
-    <w:p>
-      <w:pPr>
-        <w:jc w:val="center"/>
-        <w:rPr>
-          <w:rFonts w:ascii="Arial" w:eastAsia="Arial" w:hAnsi="Arial" w:cs="Arial"/>
-          <w:b/>
-          <w:color w:val="000000"/>
-          <w:sz w:val="32"/>
-          <w:szCs w:val="20"/>
-        </w:rPr>
-      </w:pPr>
-    </w:p>
-    <w:p>
-      <w:pPr>
-        <w:jc w:val="center"/>
-        <w:rPr>
-          <w:rFonts w:ascii="Arial" w:eastAsia="Arial" w:hAnsi="Arial" w:cs="Arial"/>
-          <w:b/>
-          <w:color w:val="000000"/>
-          <w:sz w:val="32"/>
-          <w:szCs w:val="20"/>
-        </w:rPr>
-      </w:pPr>
-    </w:p>
-    <w:p>
-      <w:pPr>
-        <w:jc w:val="center"/>
-        <w:rPr>
-          <w:rFonts w:ascii="Arial" w:eastAsia="Arial" w:hAnsi="Arial" w:cs="Arial"/>
-          <w:b/>
-          <w:color w:val="000000"/>
-          <w:sz w:val="32"/>
-          <w:szCs w:val="20"/>
-        </w:rPr>
-      </w:pPr>
-      <w:bookmarkStart w:id="1" w:name="_GoBack"/>
-      <w:bookmarkEnd w:id="1"/>
       <w:r>
         <w:rPr>
           <w:rFonts w:ascii="Arial" w:eastAsia="Arial" w:hAnsi="Arial" w:cs="Arial"/>
@@ -17475,7 +17797,7 @@
                     <pic:cNvPicPr/>
                   </pic:nvPicPr>
                   <pic:blipFill>
-                    <a:blip r:embed="rId85">
+                    <a:blip r:embed="rId86">
                       <a:extLst>
                         <a:ext uri="{28A0092B-C50C-407E-A947-70E740481C1C}">
                           <a14:useLocalDpi xmlns:a14="http://schemas.microsoft.com/office/drawing/2010/main" val="0"/>
@@ -17756,7 +18078,7 @@
                     <pic:cNvPicPr/>
                   </pic:nvPicPr>
                   <pic:blipFill>
-                    <a:blip r:embed="rId86">
+                    <a:blip r:embed="rId87">
                       <a:extLst>
                         <a:ext uri="{28A0092B-C50C-407E-A947-70E740481C1C}">
                           <a14:useLocalDpi xmlns:a14="http://schemas.microsoft.com/office/drawing/2010/main" val="0"/>
@@ -18053,7 +18375,7 @@
                     <pic:cNvPicPr/>
                   </pic:nvPicPr>
                   <pic:blipFill>
-                    <a:blip r:embed="rId87">
+                    <a:blip r:embed="rId88">
                       <a:extLst>
                         <a:ext uri="{28A0092B-C50C-407E-A947-70E740481C1C}">
                           <a14:useLocalDpi xmlns:a14="http://schemas.microsoft.com/office/drawing/2010/main" val="0"/>
@@ -18201,7 +18523,7 @@
                     <pic:cNvPicPr/>
                   </pic:nvPicPr>
                   <pic:blipFill>
-                    <a:blip r:embed="rId88"/>
+                    <a:blip r:embed="rId89"/>
                     <a:stretch>
                       <a:fillRect/>
                     </a:stretch>
@@ -18356,7 +18678,7 @@
                     <pic:cNvPicPr/>
                   </pic:nvPicPr>
                   <pic:blipFill>
-                    <a:blip r:embed="rId89">
+                    <a:blip r:embed="rId90">
                       <a:extLst>
                         <a:ext uri="{28A0092B-C50C-407E-A947-70E740481C1C}">
                           <a14:useLocalDpi xmlns:a14="http://schemas.microsoft.com/office/drawing/2010/main" val="0"/>
@@ -18549,7 +18871,7 @@
                     <pic:cNvPicPr/>
                   </pic:nvPicPr>
                   <pic:blipFill>
-                    <a:blip r:embed="rId90"/>
+                    <a:blip r:embed="rId91"/>
                     <a:stretch>
                       <a:fillRect/>
                     </a:stretch>
@@ -18599,7 +18921,7 @@
                     <pic:cNvPicPr/>
                   </pic:nvPicPr>
                   <pic:blipFill>
-                    <a:blip r:embed="rId91"/>
+                    <a:blip r:embed="rId92"/>
                     <a:stretch>
                       <a:fillRect/>
                     </a:stretch>
@@ -18773,7 +19095,7 @@
                     <pic:cNvPicPr/>
                   </pic:nvPicPr>
                   <pic:blipFill>
-                    <a:blip r:embed="rId92">
+                    <a:blip r:embed="rId93">
                       <a:extLst>
                         <a:ext uri="{28A0092B-C50C-407E-A947-70E740481C1C}">
                           <a14:useLocalDpi xmlns:a14="http://schemas.microsoft.com/office/drawing/2010/main" val="0"/>
@@ -19003,7 +19325,7 @@
                     <pic:cNvPicPr/>
                   </pic:nvPicPr>
                   <pic:blipFill>
-                    <a:blip r:embed="rId93">
+                    <a:blip r:embed="rId94">
                       <a:extLst>
                         <a:ext uri="{28A0092B-C50C-407E-A947-70E740481C1C}">
                           <a14:useLocalDpi xmlns:a14="http://schemas.microsoft.com/office/drawing/2010/main" val="0"/>
@@ -19063,7 +19385,7 @@
                     <pic:cNvPicPr/>
                   </pic:nvPicPr>
                   <pic:blipFill>
-                    <a:blip r:embed="rId94">
+                    <a:blip r:embed="rId95">
                       <a:extLst>
                         <a:ext uri="{28A0092B-C50C-407E-A947-70E740481C1C}">
                           <a14:useLocalDpi xmlns:a14="http://schemas.microsoft.com/office/drawing/2010/main" val="0"/>
@@ -19549,7 +19871,7 @@
             <o:lock v:ext="edit" aspectratio="t"/>
           </v:shapetype>
           <v:shape id="_x0000_s1026" type="#_x0000_t75" style="position:absolute;margin-left:10.65pt;margin-top:13.75pt;width:197.85pt;height:327.75pt;z-index:251697152;mso-position-horizontal-relative:text;mso-position-vertical-relative:text">
-            <v:imagedata r:id="rId95" o:title="1"/>
+            <v:imagedata r:id="rId96" o:title="1"/>
             <w10:wrap type="square"/>
           </v:shape>
         </w:pict>
@@ -19669,7 +19991,7 @@
         </w:rPr>
         <w:pict>
           <v:shape id="_x0000_s1027" type="#_x0000_t75" style="position:absolute;margin-left:351.95pt;margin-top:3.8pt;width:174.7pt;height:310.65pt;z-index:251699200;mso-position-horizontal-relative:text;mso-position-vertical-relative:text">
-            <v:imagedata r:id="rId96" o:title="2"/>
+            <v:imagedata r:id="rId97" o:title="2"/>
             <w10:wrap type="square"/>
           </v:shape>
         </w:pict>
@@ -19916,7 +20238,7 @@
         </w:rPr>
         <w:pict>
           <v:shape id="_x0000_s1028" type="#_x0000_t75" style="position:absolute;margin-left:21.45pt;margin-top:8.6pt;width:174.85pt;height:288.35pt;z-index:251701248;mso-position-horizontal-relative:text;mso-position-vertical-relative:text">
-            <v:imagedata r:id="rId97" o:title="3"/>
+            <v:imagedata r:id="rId98" o:title="3"/>
             <w10:wrap type="square"/>
           </v:shape>
         </w:pict>
@@ -20182,7 +20504,7 @@
         <w:lastRenderedPageBreak/>
         <w:pict>
           <v:shape id="_x0000_s1029" type="#_x0000_t75" style="position:absolute;margin-left:-.15pt;margin-top:0;width:205.85pt;height:296.4pt;z-index:251703296;mso-position-horizontal-relative:text;mso-position-vertical-relative:text">
-            <v:imagedata r:id="rId98" o:title="4"/>
+            <v:imagedata r:id="rId99" o:title="4"/>
             <w10:wrap type="square"/>
           </v:shape>
         </w:pict>
@@ -20262,7 +20584,7 @@
         </w:rPr>
         <w:pict>
           <v:shape id="_x0000_s1030" type="#_x0000_t75" style="position:absolute;margin-left:270.65pt;margin-top:9.05pt;width:224.55pt;height:399.2pt;z-index:251705344;mso-position-horizontal-relative:text;mso-position-vertical-relative:text">
-            <v:imagedata r:id="rId99" o:title="5"/>
+            <v:imagedata r:id="rId100" o:title="5"/>
             <w10:wrap type="square"/>
           </v:shape>
         </w:pict>
@@ -20477,7 +20799,7 @@
         </w:rPr>
         <w:pict>
           <v:shape id="_x0000_s1031" type="#_x0000_t75" style="position:absolute;margin-left:-.15pt;margin-top:6.75pt;width:223.55pt;height:326.75pt;z-index:251707392;mso-position-horizontal-relative:text;mso-position-vertical-relative:text">
-            <v:imagedata r:id="rId100" o:title="6"/>
+            <v:imagedata r:id="rId101" o:title="6"/>
             <w10:wrap type="square"/>
           </v:shape>
         </w:pict>
@@ -20800,7 +21122,7 @@
         <w:lastRenderedPageBreak/>
         <w:pict>
           <v:shape id="_x0000_s1032" type="#_x0000_t75" style="position:absolute;margin-left:13.65pt;margin-top:.35pt;width:210.8pt;height:311.3pt;z-index:251709440;mso-position-horizontal-relative:text;mso-position-vertical-relative:text">
-            <v:imagedata r:id="rId101" o:title="7"/>
+            <v:imagedata r:id="rId102" o:title="7"/>
             <w10:wrap type="square"/>
           </v:shape>
         </w:pict>
@@ -20907,7 +21229,7 @@
         </w:rPr>
         <w:pict>
           <v:shape id="_x0000_s1033" type="#_x0000_t75" style="position:absolute;margin-left:291.8pt;margin-top:4.2pt;width:228.35pt;height:406pt;z-index:251711488;mso-position-horizontal-relative:text;mso-position-vertical-relative:text">
-            <v:imagedata r:id="rId102" o:title="8"/>
+            <v:imagedata r:id="rId103" o:title="8"/>
             <w10:wrap type="square"/>
           </v:shape>
         </w:pict>
@@ -21131,7 +21453,7 @@
         </w:rPr>
         <w:pict>
           <v:shape id="_x0000_s1034" type="#_x0000_t75" style="position:absolute;margin-left:.55pt;margin-top:5.6pt;width:210.25pt;height:300pt;z-index:251713536;mso-position-horizontal-relative:text;mso-position-vertical-relative:text">
-            <v:imagedata r:id="rId103" o:title="9"/>
+            <v:imagedata r:id="rId104" o:title="9"/>
             <w10:wrap type="square"/>
           </v:shape>
         </w:pict>
@@ -21362,7 +21684,7 @@
         <w:lastRenderedPageBreak/>
         <w:pict>
           <v:shape id="_x0000_s1035" type="#_x0000_t75" style="position:absolute;margin-left:10.7pt;margin-top:.25pt;width:221.65pt;height:298.55pt;z-index:251715584;mso-position-horizontal-relative:text;mso-position-vertical-relative:text">
-            <v:imagedata r:id="rId104" o:title="10"/>
+            <v:imagedata r:id="rId105" o:title="10"/>
             <w10:wrap type="square"/>
           </v:shape>
         </w:pict>
@@ -21531,7 +21853,7 @@
         </w:rPr>
         <w:pict>
           <v:shape id="_x0000_s1036" type="#_x0000_t75" style="position:absolute;margin-left:308.55pt;margin-top:10.9pt;width:208.35pt;height:322.95pt;z-index:251717632;mso-position-horizontal-relative:text;mso-position-vertical-relative:text">
-            <v:imagedata r:id="rId105" o:title="11"/>
+            <v:imagedata r:id="rId106" o:title="11"/>
             <w10:wrap type="square"/>
           </v:shape>
         </w:pict>
@@ -25032,7 +25354,7 @@
 </file>
 
 <file path=customXml/itemProps1.xml><?xml version="1.0" encoding="utf-8"?>
-<ds:datastoreItem xmlns:ds="http://schemas.openxmlformats.org/officeDocument/2006/customXml" ds:itemID="{D24CE077-8182-4B5F-9EC4-25B79C6B56AC}">
+<ds:datastoreItem xmlns:ds="http://schemas.openxmlformats.org/officeDocument/2006/customXml" ds:itemID="{293A2B68-1C0E-401A-A8A1-1F5E8381EFF1}">
   <ds:schemaRefs>
     <ds:schemaRef ds:uri="http://schemas.openxmlformats.org/officeDocument/2006/bibliography"/>
   </ds:schemaRefs>

</xml_diff>